<commit_message>
changes in the code for the distribution
</commit_message>
<xml_diff>
--- a/cloud front-stepfunctions.docx
+++ b/cloud front-stepfunctions.docx
@@ -26,7 +26,6 @@
           <w:szCs w:val="24"/>
         </w:rPr>
       </w:pPr>
-      <w:proofErr w:type="gramStart"/>
       <w:r>
         <w:rPr>
           <w:sz w:val="24"/>
@@ -35,123 +34,58 @@
         </w:rPr>
         <w:t>Question:-</w:t>
       </w:r>
-      <w:proofErr w:type="spellStart"/>
-      <w:proofErr w:type="gramEnd"/>
-      <w:r>
-        <w:rPr>
-          <w:sz w:val="24"/>
-          <w:szCs w:val="24"/>
-        </w:rPr>
-        <w:t>i</w:t>
-      </w:r>
-      <w:proofErr w:type="spellEnd"/>
-      <w:r>
-        <w:rPr>
-          <w:sz w:val="24"/>
-          <w:szCs w:val="24"/>
-        </w:rPr>
-        <w:t xml:space="preserve">)create a </w:t>
-      </w:r>
-      <w:proofErr w:type="spellStart"/>
-      <w:r>
-        <w:rPr>
-          <w:sz w:val="24"/>
-          <w:szCs w:val="24"/>
-        </w:rPr>
-        <w:t>cloudfront</w:t>
-      </w:r>
-      <w:proofErr w:type="spellEnd"/>
-      <w:r>
-        <w:rPr>
-          <w:sz w:val="24"/>
-          <w:szCs w:val="24"/>
-        </w:rPr>
-        <w:t xml:space="preserve"> distribution with s3 bucket(using step functions)</w:t>
-      </w:r>
-    </w:p>
-    <w:p>
-      <w:pPr>
-        <w:rPr>
-          <w:sz w:val="24"/>
-          <w:szCs w:val="24"/>
-        </w:rPr>
-      </w:pPr>
-      <w:r>
-        <w:rPr>
-          <w:sz w:val="24"/>
-          <w:szCs w:val="24"/>
-        </w:rPr>
-        <w:t xml:space="preserve">                  ii)create a certificate and validate the certificate </w:t>
-      </w:r>
-      <w:r>
-        <w:rPr>
-          <w:sz w:val="24"/>
-          <w:szCs w:val="24"/>
-        </w:rPr>
-        <w:t>(using step functions)</w:t>
-      </w:r>
-    </w:p>
-    <w:p>
-      <w:pPr>
-        <w:rPr>
-          <w:sz w:val="24"/>
-          <w:szCs w:val="24"/>
-        </w:rPr>
-      </w:pPr>
-      <w:r>
-        <w:rPr>
-          <w:sz w:val="24"/>
-          <w:szCs w:val="24"/>
-        </w:rPr>
-        <w:t xml:space="preserve">                 iii)associate the certificate to the </w:t>
-      </w:r>
-      <w:proofErr w:type="gramStart"/>
-      <w:r>
-        <w:rPr>
-          <w:sz w:val="24"/>
-          <w:szCs w:val="24"/>
-        </w:rPr>
-        <w:t>distribution</w:t>
-      </w:r>
-      <w:r>
-        <w:rPr>
-          <w:sz w:val="24"/>
-          <w:szCs w:val="24"/>
-        </w:rPr>
-        <w:t>(</w:t>
-      </w:r>
-      <w:proofErr w:type="gramEnd"/>
-      <w:r>
-        <w:rPr>
-          <w:sz w:val="24"/>
-          <w:szCs w:val="24"/>
-        </w:rPr>
-        <w:t>using step functions)</w:t>
-      </w:r>
-    </w:p>
-    <w:p>
-      <w:pPr>
-        <w:rPr>
-          <w:sz w:val="24"/>
-          <w:szCs w:val="24"/>
-        </w:rPr>
-      </w:pPr>
-      <w:r>
-        <w:rPr>
-          <w:sz w:val="24"/>
-          <w:szCs w:val="24"/>
-        </w:rPr>
-        <w:t>step</w:t>
-      </w:r>
-      <w:proofErr w:type="gramStart"/>
-      <w:r>
-        <w:rPr>
-          <w:sz w:val="24"/>
-          <w:szCs w:val="24"/>
-        </w:rPr>
-        <w:t>1:-</w:t>
-      </w:r>
-      <w:proofErr w:type="gramEnd"/>
+      <w:r>
+        <w:rPr>
+          <w:sz w:val="24"/>
+          <w:szCs w:val="24"/>
+        </w:rPr>
+        <w:t>i)create a cloudfront distribution with s3 bucket(using step functions)</w:t>
+      </w:r>
+    </w:p>
+    <w:p>
+      <w:pPr>
+        <w:rPr>
+          <w:sz w:val="24"/>
+          <w:szCs w:val="24"/>
+        </w:rPr>
+      </w:pPr>
+      <w:r>
+        <w:rPr>
+          <w:sz w:val="24"/>
+          <w:szCs w:val="24"/>
+        </w:rPr>
+        <w:t xml:space="preserve">                  ii)create a certificate and validate the certificate (using step functions)</w:t>
+      </w:r>
+    </w:p>
+    <w:p>
+      <w:pPr>
+        <w:rPr>
+          <w:sz w:val="24"/>
+          <w:szCs w:val="24"/>
+        </w:rPr>
+      </w:pPr>
+      <w:r>
+        <w:rPr>
+          <w:sz w:val="24"/>
+          <w:szCs w:val="24"/>
+        </w:rPr>
+        <w:t xml:space="preserve">                 iii)associate the certificate to the distribution(using step functions)</w:t>
+      </w:r>
+    </w:p>
+    <w:p>
+      <w:pPr>
+        <w:rPr>
+          <w:sz w:val="24"/>
+          <w:szCs w:val="24"/>
+        </w:rPr>
+      </w:pPr>
+      <w:r>
+        <w:rPr>
+          <w:sz w:val="24"/>
+          <w:szCs w:val="24"/>
+        </w:rPr>
+        <w:t>step1:-</w:t>
+      </w:r>
       <w:r>
         <w:rPr>
           <w:sz w:val="24"/>
@@ -171,91 +105,42 @@
           <w:sz w:val="24"/>
           <w:szCs w:val="24"/>
         </w:rPr>
-        <w:t>ed “request the certificate(</w:t>
-      </w:r>
-      <w:proofErr w:type="spellStart"/>
-      <w:r>
-        <w:rPr>
-          <w:sz w:val="24"/>
-          <w:szCs w:val="24"/>
-        </w:rPr>
-        <w:t>cloudfront</w:t>
-      </w:r>
-      <w:proofErr w:type="spellEnd"/>
-      <w:r>
-        <w:rPr>
-          <w:sz w:val="24"/>
-          <w:szCs w:val="24"/>
-        </w:rPr>
-        <w:t>)”</w:t>
-      </w:r>
-    </w:p>
-    <w:p>
-      <w:pPr>
-        <w:rPr>
-          <w:sz w:val="24"/>
-          <w:szCs w:val="24"/>
-        </w:rPr>
-      </w:pPr>
-      <w:r>
-        <w:rPr>
-          <w:sz w:val="24"/>
-          <w:szCs w:val="24"/>
-        </w:rPr>
-        <w:t xml:space="preserve">here the main issue is creating a certificate at different region can’t be associated with the </w:t>
-      </w:r>
-      <w:proofErr w:type="spellStart"/>
-      <w:proofErr w:type="gramStart"/>
-      <w:r>
-        <w:rPr>
-          <w:sz w:val="24"/>
-          <w:szCs w:val="24"/>
-        </w:rPr>
-        <w:t>distribution.so,created</w:t>
-      </w:r>
-      <w:proofErr w:type="spellEnd"/>
-      <w:proofErr w:type="gramEnd"/>
-      <w:r>
-        <w:rPr>
-          <w:sz w:val="24"/>
-          <w:szCs w:val="24"/>
-        </w:rPr>
-        <w:t xml:space="preserve"> in the </w:t>
-      </w:r>
-      <w:proofErr w:type="spellStart"/>
-      <w:r>
-        <w:rPr>
-          <w:sz w:val="24"/>
-          <w:szCs w:val="24"/>
-        </w:rPr>
-        <w:t>northvirginia</w:t>
-      </w:r>
-      <w:proofErr w:type="spellEnd"/>
-      <w:r>
-        <w:rPr>
-          <w:sz w:val="24"/>
-          <w:szCs w:val="24"/>
-        </w:rPr>
-        <w:t xml:space="preserve"> (us-east-1) then we can easily associated with the distribution</w:t>
-      </w:r>
-    </w:p>
-    <w:p>
-      <w:pPr>
-        <w:rPr>
-          <w:sz w:val="24"/>
-          <w:szCs w:val="24"/>
-        </w:rPr>
-      </w:pPr>
-    </w:p>
-    <w:p>
-      <w:pPr>
-        <w:rPr>
-          <w:sz w:val="24"/>
-          <w:szCs w:val="24"/>
-        </w:rPr>
-      </w:pPr>
-      <w:r>
-        <w:rPr>
+        <w:t>ed “request the certificate(cloudfront)”</w:t>
+      </w:r>
+    </w:p>
+    <w:p>
+      <w:pPr>
+        <w:rPr>
+          <w:sz w:val="24"/>
+          <w:szCs w:val="24"/>
+        </w:rPr>
+      </w:pPr>
+      <w:r>
+        <w:rPr>
+          <w:sz w:val="24"/>
+          <w:szCs w:val="24"/>
+        </w:rPr>
+        <w:t>here the main issue is creating a certificate at different region can’t be associated with the distribution.so,created in the northvirginia (us-east-1) then we can easily associated with the distribution</w:t>
+      </w:r>
+    </w:p>
+    <w:p>
+      <w:pPr>
+        <w:rPr>
+          <w:sz w:val="24"/>
+          <w:szCs w:val="24"/>
+        </w:rPr>
+      </w:pPr>
+    </w:p>
+    <w:p>
+      <w:pPr>
+        <w:rPr>
+          <w:sz w:val="24"/>
+          <w:szCs w:val="24"/>
+        </w:rPr>
+      </w:pPr>
+      <w:r>
+        <w:rPr>
+          <w:noProof/>
           <w:sz w:val="24"/>
           <w:szCs w:val="24"/>
         </w:rPr>
@@ -431,31 +316,17 @@
           <w:highlight w:val="yellow"/>
           <w:lang w:val="nl-NL"/>
         </w:rPr>
-        <w:t xml:space="preserve">Code </w:t>
-      </w:r>
-      <w:proofErr w:type="spellStart"/>
-      <w:proofErr w:type="gramStart"/>
+        <w:t>Code githublink</w:t>
+      </w:r>
       <w:r>
         <w:rPr>
           <w:color w:val="70AD47" w:themeColor="accent6"/>
           <w:sz w:val="24"/>
           <w:szCs w:val="24"/>
-          <w:highlight w:val="yellow"/>
           <w:lang w:val="nl-NL"/>
         </w:rPr>
-        <w:t>githublink</w:t>
-      </w:r>
-      <w:proofErr w:type="spellEnd"/>
-      <w:r>
-        <w:rPr>
-          <w:color w:val="70AD47" w:themeColor="accent6"/>
-          <w:sz w:val="24"/>
-          <w:szCs w:val="24"/>
-          <w:lang w:val="nl-NL"/>
-        </w:rPr>
         <w:t>:-</w:t>
       </w:r>
-      <w:proofErr w:type="gramEnd"/>
       <w:r>
         <w:rPr>
           <w:color w:val="70AD47" w:themeColor="accent6"/>
@@ -499,7 +370,6 @@
         </w:rPr>
         <w:t>step</w:t>
       </w:r>
-      <w:proofErr w:type="gramStart"/>
       <w:r>
         <w:rPr>
           <w:sz w:val="24"/>
@@ -512,15 +382,7 @@
           <w:sz w:val="24"/>
           <w:szCs w:val="24"/>
         </w:rPr>
-        <w:t>:-</w:t>
-      </w:r>
-      <w:proofErr w:type="gramEnd"/>
-      <w:r>
-        <w:rPr>
-          <w:sz w:val="24"/>
-          <w:szCs w:val="24"/>
-        </w:rPr>
-        <w:t>go to the step function service  drag the service call</w:t>
+        <w:t>:-go to the step function service  drag the service call</w:t>
       </w:r>
       <w:r>
         <w:rPr>
@@ -549,23 +411,7 @@
           <w:sz w:val="24"/>
           <w:szCs w:val="24"/>
         </w:rPr>
-        <w:t xml:space="preserve">            update the parameter to the </w:t>
-      </w:r>
-      <w:proofErr w:type="spellStart"/>
-      <w:r>
-        <w:rPr>
-          <w:sz w:val="24"/>
-          <w:szCs w:val="24"/>
-        </w:rPr>
-        <w:t>requriments</w:t>
-      </w:r>
-      <w:proofErr w:type="spellEnd"/>
-      <w:r>
-        <w:rPr>
-          <w:sz w:val="24"/>
-          <w:szCs w:val="24"/>
-        </w:rPr>
-        <w:t xml:space="preserve">  </w:t>
+        <w:t xml:space="preserve">            update the parameter to the requriments  </w:t>
       </w:r>
     </w:p>
     <w:p>
@@ -593,39 +439,7 @@
           <w:szCs w:val="21"/>
           <w:shd w:val="clear" w:color="auto" w:fill="FFFFFF"/>
         </w:rPr>
-        <w:t xml:space="preserve">CloudFront: </w:t>
-      </w:r>
-      <w:proofErr w:type="spellStart"/>
-      <w:r>
-        <w:rPr>
-          <w:rFonts w:ascii="Roboto" w:hAnsi="Roboto"/>
-          <w:color w:val="16191F"/>
-          <w:sz w:val="21"/>
-          <w:szCs w:val="21"/>
-          <w:shd w:val="clear" w:color="auto" w:fill="FFFFFF"/>
-        </w:rPr>
-        <w:t>CreateInvalidation</w:t>
-      </w:r>
-      <w:proofErr w:type="spellEnd"/>
-      <w:r>
-        <w:rPr>
-          <w:rFonts w:ascii="Roboto" w:hAnsi="Roboto"/>
-          <w:color w:val="16191F"/>
-          <w:sz w:val="21"/>
-          <w:szCs w:val="21"/>
-          <w:shd w:val="clear" w:color="auto" w:fill="FFFFFF"/>
-        </w:rPr>
-        <w:t> </w:t>
-      </w:r>
-      <w:r>
-        <w:rPr>
-          <w:rFonts w:ascii="Roboto" w:hAnsi="Roboto"/>
-          <w:color w:val="16191F"/>
-          <w:sz w:val="21"/>
-          <w:szCs w:val="21"/>
-          <w:shd w:val="clear" w:color="auto" w:fill="FFFFFF"/>
-        </w:rPr>
-        <w:t>(</w:t>
+        <w:t>CloudFront: CreateInvalidation (</w:t>
       </w:r>
       <w:r>
         <w:rPr>
@@ -634,7 +448,6 @@
         </w:rPr>
         <w:t xml:space="preserve">The </w:t>
       </w:r>
-      <w:proofErr w:type="spellStart"/>
       <w:r>
         <w:rPr>
           <w:rStyle w:val="HTMLCode"/>
@@ -647,7 +460,6 @@
         </w:rPr>
         <w:t>CreateInvalidation</w:t>
       </w:r>
-      <w:proofErr w:type="spellEnd"/>
       <w:r>
         <w:rPr>
           <w:rFonts w:ascii="Segoe UI" w:hAnsi="Segoe UI" w:cs="Segoe UI"/>
@@ -695,6 +507,7 @@
       </w:pPr>
       <w:r>
         <w:rPr>
+          <w:noProof/>
           <w:sz w:val="24"/>
           <w:szCs w:val="24"/>
         </w:rPr>
@@ -889,23 +702,7 @@
           <w:sz w:val="24"/>
           <w:szCs w:val="24"/>
         </w:rPr>
-        <w:t>Step</w:t>
-      </w:r>
-      <w:proofErr w:type="gramStart"/>
-      <w:r>
-        <w:rPr>
-          <w:sz w:val="24"/>
-          <w:szCs w:val="24"/>
-        </w:rPr>
-        <w:t>3:-</w:t>
-      </w:r>
-      <w:proofErr w:type="gramEnd"/>
-      <w:r>
-        <w:rPr>
-          <w:sz w:val="24"/>
-          <w:szCs w:val="24"/>
-        </w:rPr>
-        <w:t xml:space="preserve"> </w:t>
+        <w:t xml:space="preserve">Step3:- </w:t>
       </w:r>
       <w:r>
         <w:rPr>
@@ -919,23 +716,7 @@
           <w:sz w:val="24"/>
           <w:szCs w:val="24"/>
         </w:rPr>
-        <w:t xml:space="preserve">ere we need to add the </w:t>
-      </w:r>
-      <w:proofErr w:type="spellStart"/>
-      <w:r>
-        <w:rPr>
-          <w:sz w:val="24"/>
-          <w:szCs w:val="24"/>
-        </w:rPr>
-        <w:t>arn</w:t>
-      </w:r>
-      <w:proofErr w:type="spellEnd"/>
-      <w:r>
-        <w:rPr>
-          <w:sz w:val="24"/>
-          <w:szCs w:val="24"/>
-        </w:rPr>
-        <w:t xml:space="preserve"> of the certificate </w:t>
+        <w:t xml:space="preserve">ere we need to add the arn of the certificate </w:t>
       </w:r>
       <w:r>
         <w:rPr>
@@ -957,23 +738,7 @@
           <w:sz w:val="24"/>
           <w:szCs w:val="24"/>
         </w:rPr>
-        <w:t xml:space="preserve">               Before that you need to have the domain in route 53 or </w:t>
-      </w:r>
-      <w:proofErr w:type="spellStart"/>
-      <w:r>
-        <w:rPr>
-          <w:sz w:val="24"/>
-          <w:szCs w:val="24"/>
-        </w:rPr>
-        <w:t>godaddy</w:t>
-      </w:r>
-      <w:proofErr w:type="spellEnd"/>
-      <w:r>
-        <w:rPr>
-          <w:sz w:val="24"/>
-          <w:szCs w:val="24"/>
-        </w:rPr>
-        <w:t xml:space="preserve"> and you need to add or update the record that is generated in the us-east-1</w:t>
+        <w:t xml:space="preserve">               Before that you need to have the domain in route 53 or godaddy and you need to add or update the record that is generated in the us-east-1</w:t>
       </w:r>
     </w:p>
     <w:p>
@@ -1003,31 +768,17 @@
           <w:highlight w:val="yellow"/>
           <w:lang w:val="nl-NL"/>
         </w:rPr>
-        <w:t xml:space="preserve">Code </w:t>
-      </w:r>
-      <w:proofErr w:type="spellStart"/>
-      <w:proofErr w:type="gramStart"/>
+        <w:t>Code githublink</w:t>
+      </w:r>
       <w:r>
         <w:rPr>
           <w:color w:val="70AD47" w:themeColor="accent6"/>
           <w:sz w:val="24"/>
           <w:szCs w:val="24"/>
-          <w:highlight w:val="yellow"/>
           <w:lang w:val="nl-NL"/>
         </w:rPr>
-        <w:t>githublink</w:t>
-      </w:r>
-      <w:proofErr w:type="spellEnd"/>
-      <w:r>
-        <w:rPr>
-          <w:color w:val="70AD47" w:themeColor="accent6"/>
-          <w:sz w:val="24"/>
-          <w:szCs w:val="24"/>
-          <w:lang w:val="nl-NL"/>
-        </w:rPr>
         <w:t>:-</w:t>
       </w:r>
-      <w:proofErr w:type="gramEnd"/>
       <w:r>
         <w:rPr>
           <w:color w:val="70AD47" w:themeColor="accent6"/>
@@ -1053,29 +804,7 @@
             <w:szCs w:val="24"/>
             <w:lang w:val="nl-NL"/>
           </w:rPr>
-          <w:t>https://gith</w:t>
-        </w:r>
-        <w:r>
-          <w:rPr>
-            <w:rStyle w:val="Hyperlink"/>
-            <w:b/>
-            <w:bCs/>
-            <w:sz w:val="24"/>
-            <w:szCs w:val="24"/>
-            <w:lang w:val="nl-NL"/>
-          </w:rPr>
-          <w:t>u</w:t>
-        </w:r>
-        <w:r>
-          <w:rPr>
-            <w:rStyle w:val="Hyperlink"/>
-            <w:b/>
-            <w:bCs/>
-            <w:sz w:val="24"/>
-            <w:szCs w:val="24"/>
-            <w:lang w:val="nl-NL"/>
-          </w:rPr>
-          <w:t>b.com/praneethmanchem/stepfunctions.git</w:t>
+          <w:t>https://github.com/praneethmanchem/stepfunctions.git</w:t>
         </w:r>
       </w:hyperlink>
     </w:p>
@@ -1092,6 +821,7 @@
     <w:p>
       <w:pPr>
         <w:rPr>
+          <w:color w:val="70AD47" w:themeColor="accent6"/>
           <w:sz w:val="24"/>
           <w:szCs w:val="24"/>
           <w:lang w:val="nl-NL"/>
@@ -1103,22 +833,121 @@
         <w:rPr>
           <w:sz w:val="24"/>
           <w:szCs w:val="24"/>
-          <w:lang w:val="nl-NL"/>
-        </w:rPr>
-      </w:pPr>
-    </w:p>
-    <w:p>
-      <w:pPr>
-        <w:rPr>
-          <w:sz w:val="24"/>
-          <w:szCs w:val="24"/>
-        </w:rPr>
-      </w:pPr>
-      <w:r>
-        <w:rPr>
-          <w:sz w:val="24"/>
-          <w:szCs w:val="24"/>
-          <w:lang w:val="nl-NL"/>
+        </w:rPr>
+      </w:pPr>
+      <w:r>
+        <w:rPr>
+          <w:sz w:val="24"/>
+          <w:szCs w:val="24"/>
+        </w:rPr>
+        <w:t>Manual things</w:t>
+      </w:r>
+      <w:r>
+        <w:rPr>
+          <w:sz w:val="24"/>
+          <w:szCs w:val="24"/>
+        </w:rPr>
+        <w:t>:- need to create the oa</w:t>
+      </w:r>
+      <w:r>
+        <w:rPr>
+          <w:sz w:val="24"/>
+          <w:szCs w:val="24"/>
+        </w:rPr>
+        <w:t>i</w:t>
+      </w:r>
+      <w:r>
+        <w:rPr>
+          <w:sz w:val="24"/>
+          <w:szCs w:val="24"/>
+        </w:rPr>
+        <w:t xml:space="preserve"> </w:t>
+      </w:r>
+      <w:r>
+        <w:rPr>
+          <w:sz w:val="24"/>
+          <w:szCs w:val="24"/>
+        </w:rPr>
+        <w:t>(origin access identity)</w:t>
+      </w:r>
+      <w:r>
+        <w:rPr>
+          <w:sz w:val="24"/>
+          <w:szCs w:val="24"/>
+        </w:rPr>
+        <w:t xml:space="preserve"> </w:t>
+      </w:r>
+    </w:p>
+    <w:p>
+      <w:pPr>
+        <w:rPr>
+          <w:sz w:val="24"/>
+          <w:szCs w:val="24"/>
+        </w:rPr>
+      </w:pPr>
+      <w:r>
+        <w:rPr>
+          <w:sz w:val="24"/>
+          <w:szCs w:val="24"/>
+        </w:rPr>
+        <w:t xml:space="preserve">                              Need to attach the policy to the s3</w:t>
+      </w:r>
+      <w:r>
+        <w:rPr>
+          <w:sz w:val="24"/>
+          <w:szCs w:val="24"/>
+        </w:rPr>
+        <w:t xml:space="preserve"> to get access for that obj</w:t>
+      </w:r>
+      <w:r>
+        <w:rPr>
+          <w:sz w:val="24"/>
+          <w:szCs w:val="24"/>
+        </w:rPr>
+        <w:t>e</w:t>
+      </w:r>
+      <w:r>
+        <w:rPr>
+          <w:sz w:val="24"/>
+          <w:szCs w:val="24"/>
+        </w:rPr>
+        <w:t>cts in the bucket</w:t>
+      </w:r>
+      <w:r>
+        <w:rPr>
+          <w:sz w:val="24"/>
+          <w:szCs w:val="24"/>
+        </w:rPr>
+        <w:t>(index.html)</w:t>
+      </w:r>
+    </w:p>
+    <w:p>
+      <w:pPr>
+        <w:rPr>
+          <w:sz w:val="24"/>
+          <w:szCs w:val="24"/>
+        </w:rPr>
+      </w:pPr>
+    </w:p>
+    <w:p>
+      <w:pPr>
+        <w:rPr>
+          <w:sz w:val="24"/>
+          <w:szCs w:val="24"/>
+        </w:rPr>
+      </w:pPr>
+    </w:p>
+    <w:p>
+      <w:pPr>
+        <w:rPr>
+          <w:sz w:val="24"/>
+          <w:szCs w:val="24"/>
+        </w:rPr>
+      </w:pPr>
+      <w:r>
+        <w:rPr>
+          <w:sz w:val="24"/>
+          <w:szCs w:val="24"/>
         </w:rPr>
         <w:t xml:space="preserve">                                                       </w:t>
       </w:r>

</xml_diff>